<commit_message>
avancement doc projet tutore
</commit_message>
<xml_diff>
--- a/Documentation/Documentation Projet tut.docx
+++ b/Documentation/Documentation Projet tut.docx
@@ -1,6 +1,6 @@
 
 <file path=word/document.xml><?xml version="1.0" encoding="utf-8"?>
-<w:document xmlns:wpc="http://schemas.microsoft.com/office/word/2010/wordprocessingCanvas" xmlns:cx="http://schemas.microsoft.com/office/drawing/2014/chartex" xmlns:cx1="http://schemas.microsoft.com/office/drawing/2015/9/8/chartex" xmlns:cx2="http://schemas.microsoft.com/office/drawing/2015/10/21/chartex" xmlns:cx3="http://schemas.microsoft.com/office/drawing/2016/5/9/chartex" xmlns:cx4="http://schemas.microsoft.com/office/drawing/2016/5/10/chartex" xmlns:cx5="http://schemas.microsoft.com/office/drawing/2016/5/11/chartex" xmlns:cx6="http://schemas.microsoft.com/office/drawing/2016/5/12/chartex" xmlns:cx7="http://schemas.microsoft.com/office/drawing/2016/5/13/chartex" xmlns:cx8="http://schemas.microsoft.com/office/drawing/2016/5/14/chartex" xmlns:mc="http://schemas.openxmlformats.org/markup-compatibility/2006" xmlns:aink="http://schemas.microsoft.com/office/drawing/2016/ink" xmlns:am3d="http://schemas.microsoft.com/office/drawing/2017/model3d" xmlns:o="urn:schemas-microsoft-com:office:office" xmlns:r="http://schemas.openxmlformats.org/officeDocument/2006/relationships" xmlns:m="http://schemas.openxmlformats.org/officeDocument/2006/math" xmlns:v="urn:schemas-microsoft-com:vml" xmlns:wp14="http://schemas.microsoft.com/office/word/2010/wordprocessingDrawing" xmlns:wp="http://schemas.openxmlformats.org/drawingml/2006/wordprocessingDrawing" xmlns:w10="urn:schemas-microsoft-com:office:word" xmlns:w="http://schemas.openxmlformats.org/wordprocessingml/2006/main" xmlns:w14="http://schemas.microsoft.com/office/word/2010/wordml" xmlns:w15="http://schemas.microsoft.com/office/word/2012/wordml" xmlns:w16cid="http://schemas.microsoft.com/office/word/2016/wordml/cid" xmlns:w16se="http://schemas.microsoft.com/office/word/2015/wordml/symex" xmlns:wpg="http://schemas.microsoft.com/office/word/2010/wordprocessingGroup" xmlns:wpi="http://schemas.microsoft.com/office/word/2010/wordprocessingInk" xmlns:wne="http://schemas.microsoft.com/office/word/2006/wordml" xmlns:wps="http://schemas.microsoft.com/office/word/2010/wordprocessingShape" mc:Ignorable="w14 w15 w16se w16cid wp14">
+<w:document xmlns:wpc="http://schemas.microsoft.com/office/word/2010/wordprocessingCanvas" xmlns:cx="http://schemas.microsoft.com/office/drawing/2014/chartex" xmlns:cx1="http://schemas.microsoft.com/office/drawing/2015/9/8/chartex" xmlns:cx2="http://schemas.microsoft.com/office/drawing/2015/10/21/chartex" xmlns:cx3="http://schemas.microsoft.com/office/drawing/2016/5/9/chartex" xmlns:cx4="http://schemas.microsoft.com/office/drawing/2016/5/10/chartex" xmlns:cx5="http://schemas.microsoft.com/office/drawing/2016/5/11/chartex" xmlns:cx6="http://schemas.microsoft.com/office/drawing/2016/5/12/chartex" xmlns:cx7="http://schemas.microsoft.com/office/drawing/2016/5/13/chartex" xmlns:cx8="http://schemas.microsoft.com/office/drawing/2016/5/14/chartex" xmlns:mc="http://schemas.openxmlformats.org/markup-compatibility/2006" xmlns:aink="http://schemas.microsoft.com/office/drawing/2016/ink" xmlns:am3d="http://schemas.microsoft.com/office/drawing/2017/model3d" xmlns:o="urn:schemas-microsoft-com:office:office" xmlns:r="http://schemas.openxmlformats.org/officeDocument/2006/relationships" xmlns:m="http://schemas.openxmlformats.org/officeDocument/2006/math" xmlns:v="urn:schemas-microsoft-com:vml" xmlns:wp14="http://schemas.microsoft.com/office/word/2010/wordprocessingDrawing" xmlns:wp="http://schemas.openxmlformats.org/drawingml/2006/wordprocessingDrawing" xmlns:w10="urn:schemas-microsoft-com:office:word" xmlns:w="http://schemas.openxmlformats.org/wordprocessingml/2006/main" xmlns:w14="http://schemas.microsoft.com/office/word/2010/wordml" xmlns:w15="http://schemas.microsoft.com/office/word/2012/wordml" xmlns:w16cex="http://schemas.microsoft.com/office/word/2018/wordml/cex" xmlns:w16cid="http://schemas.microsoft.com/office/word/2016/wordml/cid" xmlns:w16="http://schemas.microsoft.com/office/word/2018/wordml" xmlns:w16sdtdh="http://schemas.microsoft.com/office/word/2020/wordml/sdtdatahash" xmlns:w16se="http://schemas.microsoft.com/office/word/2015/wordml/symex" xmlns:wpg="http://schemas.microsoft.com/office/word/2010/wordprocessingGroup" xmlns:wpi="http://schemas.microsoft.com/office/word/2010/wordprocessingInk" xmlns:wne="http://schemas.microsoft.com/office/word/2006/wordml" xmlns:wps="http://schemas.microsoft.com/office/word/2010/wordprocessingShape" mc:Ignorable="w14 w15 w16se w16cid w16 w16cex w16sdtdh wp14">
   <w:body>
     <w:p>
       <w:pPr>
@@ -49,6 +49,27 @@
     <w:p>
       <w:pPr>
         <w:rPr>
+          <w:i/>
+          <w:iCs/>
+          <w:sz w:val="28"/>
+          <w:szCs w:val="28"/>
+          <w:u w:val="single"/>
+        </w:rPr>
+      </w:pPr>
+      <w:r>
+        <w:rPr>
+          <w:i/>
+          <w:iCs/>
+          <w:sz w:val="28"/>
+          <w:szCs w:val="28"/>
+          <w:u w:val="single"/>
+        </w:rPr>
+        <w:t>Diagramme de paquets :</w:t>
+      </w:r>
+    </w:p>
+    <w:p>
+      <w:pPr>
+        <w:rPr>
           <w:sz w:val="32"/>
           <w:szCs w:val="32"/>
           <w:u w:val="single"/>
@@ -56,15 +77,17 @@
       </w:pPr>
       <w:r>
         <w:rPr>
+          <w:noProof/>
           <w:sz w:val="32"/>
           <w:szCs w:val="32"/>
           <w:u w:val="single"/>
+          <w:lang w:eastAsia="fr-FR"/>
         </w:rPr>
         <w:drawing>
-          <wp:inline distT="0" distB="0" distL="0" distR="0" wp14:anchorId="7374473C" wp14:editId="24C8ECEB">
-            <wp:extent cx="5760720" cy="2628265"/>
-            <wp:effectExtent l="0" t="0" r="0" b="635"/>
-            <wp:docPr id="1" name="Image 1"/>
+          <wp:inline distT="0" distB="0" distL="0" distR="0" wp14:anchorId="039A2043" wp14:editId="2CAD5E58">
+            <wp:extent cx="5760720" cy="3663950"/>
+            <wp:effectExtent l="0" t="0" r="0" b="0"/>
+            <wp:docPr id="8" name="Image 8"/>
             <wp:cNvGraphicFramePr>
               <a:graphicFrameLocks xmlns:a="http://schemas.openxmlformats.org/drawingml/2006/main" noChangeAspect="1"/>
             </wp:cNvGraphicFramePr>
@@ -84,6 +107,296 @@
                   <pic:spPr>
                     <a:xfrm>
                       <a:off x="0" y="0"/>
+                      <a:ext cx="5760720" cy="3663950"/>
+                    </a:xfrm>
+                    <a:prstGeom prst="rect">
+                      <a:avLst/>
+                    </a:prstGeom>
+                  </pic:spPr>
+                </pic:pic>
+              </a:graphicData>
+            </a:graphic>
+          </wp:inline>
+        </w:drawing>
+      </w:r>
+    </w:p>
+    <w:p>
+      <w:pPr>
+        <w:rPr>
+          <w:rFonts w:cstheme="minorHAnsi"/>
+        </w:rPr>
+      </w:pPr>
+      <w:r>
+        <w:rPr>
+          <w:rFonts w:cstheme="minorHAnsi"/>
+        </w:rPr>
+        <w:t xml:space="preserve">Les paquets </w:t>
+      </w:r>
+      <w:proofErr w:type="spellStart"/>
+      <w:r>
+        <w:rPr>
+          <w:rFonts w:cstheme="minorHAnsi"/>
+        </w:rPr>
+        <w:t>FolderExplorer</w:t>
+      </w:r>
+      <w:proofErr w:type="spellEnd"/>
+      <w:r>
+        <w:rPr>
+          <w:rFonts w:cstheme="minorHAnsi"/>
+        </w:rPr>
+        <w:t xml:space="preserve"> et Icones n’ont pas de dépendances, Vue est dépendant de tous les paquets sauf Stub. </w:t>
+      </w:r>
+    </w:p>
+    <w:p>
+      <w:pPr>
+        <w:rPr>
+          <w:rFonts w:cstheme="minorHAnsi"/>
+        </w:rPr>
+      </w:pPr>
+      <w:r>
+        <w:rPr>
+          <w:rFonts w:cstheme="minorHAnsi"/>
+        </w:rPr>
+        <w:t xml:space="preserve">Persistance dépend de </w:t>
+      </w:r>
+      <w:proofErr w:type="spellStart"/>
+      <w:r>
+        <w:rPr>
+          <w:rFonts w:cstheme="minorHAnsi"/>
+        </w:rPr>
+        <w:t>Modele</w:t>
+      </w:r>
+      <w:proofErr w:type="spellEnd"/>
+      <w:r>
+        <w:rPr>
+          <w:rFonts w:cstheme="minorHAnsi"/>
+        </w:rPr>
+        <w:t xml:space="preserve">, Stub et Logger et </w:t>
+      </w:r>
+      <w:proofErr w:type="spellStart"/>
+      <w:r>
+        <w:rPr>
+          <w:rFonts w:cstheme="minorHAnsi"/>
+        </w:rPr>
+        <w:t>Modele</w:t>
+      </w:r>
+      <w:proofErr w:type="spellEnd"/>
+      <w:r>
+        <w:rPr>
+          <w:rFonts w:cstheme="minorHAnsi"/>
+        </w:rPr>
+        <w:t xml:space="preserve"> dépend uniquement de Logger.</w:t>
+      </w:r>
+    </w:p>
+    <w:p>
+      <w:pPr>
+        <w:rPr>
+          <w:rFonts w:cstheme="minorHAnsi"/>
+        </w:rPr>
+      </w:pPr>
+      <w:r>
+        <w:rPr>
+          <w:rFonts w:cstheme="minorHAnsi"/>
+        </w:rPr>
+        <w:t xml:space="preserve">Persistance s’occupe de sauvegarder et charger les données de </w:t>
+      </w:r>
+      <w:proofErr w:type="gramStart"/>
+      <w:r>
+        <w:rPr>
+          <w:rFonts w:cstheme="minorHAnsi"/>
+        </w:rPr>
+        <w:t>l’</w:t>
+      </w:r>
+      <w:proofErr w:type="spellStart"/>
+      <w:r>
+        <w:rPr>
+          <w:rFonts w:cstheme="minorHAnsi"/>
+        </w:rPr>
+        <w:t>application.Elle</w:t>
+      </w:r>
+      <w:proofErr w:type="spellEnd"/>
+      <w:proofErr w:type="gramEnd"/>
+      <w:r>
+        <w:rPr>
+          <w:rFonts w:cstheme="minorHAnsi"/>
+        </w:rPr>
+        <w:t xml:space="preserve"> dépend donc de stub pour charger des jeux lorsqu’il n’y en a pas dans l’</w:t>
+      </w:r>
+      <w:proofErr w:type="spellStart"/>
+      <w:r>
+        <w:rPr>
+          <w:rFonts w:cstheme="minorHAnsi"/>
+        </w:rPr>
+        <w:t>ordinateur.Elle</w:t>
+      </w:r>
+      <w:proofErr w:type="spellEnd"/>
+      <w:r>
+        <w:rPr>
+          <w:rFonts w:cstheme="minorHAnsi"/>
+        </w:rPr>
+        <w:t xml:space="preserve"> dépend également de Modèle afin de créer des Eléments. </w:t>
+      </w:r>
+    </w:p>
+    <w:p>
+      <w:pPr>
+        <w:rPr>
+          <w:rFonts w:cstheme="minorHAnsi"/>
+        </w:rPr>
+      </w:pPr>
+      <w:proofErr w:type="spellStart"/>
+      <w:r>
+        <w:rPr>
+          <w:rFonts w:cstheme="minorHAnsi"/>
+        </w:rPr>
+        <w:t>Modele</w:t>
+      </w:r>
+      <w:proofErr w:type="spellEnd"/>
+      <w:r>
+        <w:rPr>
+          <w:rFonts w:cstheme="minorHAnsi"/>
+        </w:rPr>
+        <w:t xml:space="preserve"> contient une classe Manager servant d’interface entre la logique de l’application et la Vue. </w:t>
+      </w:r>
+    </w:p>
+    <w:p>
+      <w:pPr>
+        <w:rPr>
+          <w:rFonts w:cstheme="minorHAnsi"/>
+        </w:rPr>
+      </w:pPr>
+      <w:r>
+        <w:rPr>
+          <w:rFonts w:cstheme="minorHAnsi"/>
+        </w:rPr>
+        <w:t xml:space="preserve">Le Logger aura pour but de permettre un débogage plus simple une fois l’application déployer chez le client. Il est utilisé pas plusieurs paquets. </w:t>
+      </w:r>
+    </w:p>
+    <w:p>
+      <w:pPr>
+        <w:rPr>
+          <w:rFonts w:cstheme="minorHAnsi"/>
+        </w:rPr>
+      </w:pPr>
+      <w:r>
+        <w:rPr>
+          <w:rFonts w:cstheme="minorHAnsi"/>
+        </w:rPr>
+        <w:t>Le paquet Icone permettra de mettre à jour les icones sans avoir à mettre à jour le paquet qui les contien</w:t>
+      </w:r>
+      <w:r>
+        <w:rPr>
+          <w:rFonts w:cstheme="minorHAnsi"/>
+        </w:rPr>
+        <w:t>t</w:t>
+      </w:r>
+      <w:r>
+        <w:rPr>
+          <w:rFonts w:cstheme="minorHAnsi"/>
+        </w:rPr>
+        <w:t xml:space="preserve">. </w:t>
+      </w:r>
+    </w:p>
+    <w:p>
+      <w:pPr>
+        <w:rPr>
+          <w:rFonts w:cstheme="minorHAnsi"/>
+        </w:rPr>
+      </w:pPr>
+      <w:proofErr w:type="spellStart"/>
+      <w:r>
+        <w:rPr>
+          <w:rFonts w:cstheme="minorHAnsi"/>
+        </w:rPr>
+        <w:t>FolderExplorer</w:t>
+      </w:r>
+      <w:proofErr w:type="spellEnd"/>
+      <w:r>
+        <w:rPr>
+          <w:rFonts w:cstheme="minorHAnsi"/>
+        </w:rPr>
+        <w:t xml:space="preserve"> implémente le comportement d’un explorateur de dossier.</w:t>
+      </w:r>
+    </w:p>
+    <w:p>
+      <w:pPr>
+        <w:rPr>
+          <w:rFonts w:cstheme="minorHAnsi"/>
+          <w:sz w:val="32"/>
+          <w:szCs w:val="32"/>
+          <w:u w:val="single"/>
+        </w:rPr>
+      </w:pPr>
+    </w:p>
+    <w:p>
+      <w:pPr>
+        <w:rPr>
+          <w:rFonts w:cstheme="minorHAnsi"/>
+          <w:sz w:val="32"/>
+          <w:szCs w:val="32"/>
+          <w:u w:val="single"/>
+        </w:rPr>
+      </w:pPr>
+    </w:p>
+    <w:p>
+      <w:pPr>
+        <w:rPr>
+          <w:i/>
+          <w:iCs/>
+          <w:sz w:val="28"/>
+          <w:szCs w:val="28"/>
+          <w:u w:val="single"/>
+        </w:rPr>
+      </w:pPr>
+      <w:r>
+        <w:rPr>
+          <w:i/>
+          <w:iCs/>
+          <w:sz w:val="28"/>
+          <w:szCs w:val="28"/>
+          <w:u w:val="single"/>
+        </w:rPr>
+        <w:t>Diagramme de classes :</w:t>
+      </w:r>
+    </w:p>
+    <w:p>
+      <w:pPr>
+        <w:rPr>
+          <w:sz w:val="32"/>
+          <w:szCs w:val="32"/>
+          <w:u w:val="single"/>
+        </w:rPr>
+      </w:pPr>
+      <w:r>
+        <w:rPr>
+          <w:noProof/>
+          <w:sz w:val="32"/>
+          <w:szCs w:val="32"/>
+          <w:u w:val="single"/>
+        </w:rPr>
+        <w:drawing>
+          <wp:inline distT="0" distB="0" distL="0" distR="0" wp14:anchorId="12701090" wp14:editId="7038177C">
+            <wp:extent cx="5760720" cy="2628265"/>
+            <wp:effectExtent l="0" t="0" r="0" b="635"/>
+            <wp:docPr id="1" name="Image 1"/>
+            <wp:cNvGraphicFramePr>
+              <a:graphicFrameLocks xmlns:a="http://schemas.openxmlformats.org/drawingml/2006/main" noChangeAspect="1"/>
+            </wp:cNvGraphicFramePr>
+            <a:graphic xmlns:a="http://schemas.openxmlformats.org/drawingml/2006/main">
+              <a:graphicData uri="http://schemas.openxmlformats.org/drawingml/2006/picture">
+                <pic:pic xmlns:pic="http://schemas.openxmlformats.org/drawingml/2006/picture">
+                  <pic:nvPicPr>
+                    <pic:cNvPr id="1" name=""/>
+                    <pic:cNvPicPr/>
+                  </pic:nvPicPr>
+                  <pic:blipFill>
+                    <a:blip r:embed="rId5"/>
+                    <a:stretch>
+                      <a:fillRect/>
+                    </a:stretch>
+                  </pic:blipFill>
+                  <pic:spPr>
+                    <a:xfrm>
+                      <a:off x="0" y="0"/>
                       <a:ext cx="5760720" cy="2628265"/>
                     </a:xfrm>
                     <a:prstGeom prst="rect">
@@ -138,10 +451,59 @@
       <w:r>
         <w:t>Persistance</w:t>
       </w:r>
-      <w:bookmarkStart w:id="0" w:name="_GoBack"/>
-      <w:bookmarkEnd w:id="0"/>
-      <w:r>
-        <w:t xml:space="preserve"> est une dépendance </w:t>
+      <w:r>
+        <w:t xml:space="preserve"> </w:t>
+      </w:r>
+      <w:r>
+        <w:t xml:space="preserve">implémente </w:t>
+      </w:r>
+      <w:proofErr w:type="spellStart"/>
+      <w:r>
+        <w:t>IPersistance</w:t>
+      </w:r>
+      <w:proofErr w:type="spellEnd"/>
+      <w:r>
+        <w:t xml:space="preserve"> qui se situe dans le </w:t>
+      </w:r>
+      <w:proofErr w:type="spellStart"/>
+      <w:r>
+        <w:t>Modele</w:t>
+      </w:r>
+      <w:proofErr w:type="spellEnd"/>
+      <w:r>
+        <w:t>.</w:t>
+      </w:r>
+      <w:r>
+        <w:t xml:space="preserve"> </w:t>
+      </w:r>
+    </w:p>
+    <w:p>
+      <w:r>
+        <w:t xml:space="preserve">Persistance permet d’utiliser les classes </w:t>
+      </w:r>
+      <w:proofErr w:type="spellStart"/>
+      <w:r>
+        <w:t>LoadElement</w:t>
+      </w:r>
+      <w:proofErr w:type="spellEnd"/>
+      <w:r>
+        <w:t xml:space="preserve"> et </w:t>
+      </w:r>
+      <w:proofErr w:type="spellStart"/>
+      <w:r>
+        <w:t>SaveElement</w:t>
+      </w:r>
+      <w:proofErr w:type="spellEnd"/>
+      <w:r>
+        <w:t xml:space="preserve"> qui sont </w:t>
+      </w:r>
+      <w:proofErr w:type="spellStart"/>
+      <w:r>
+        <w:t>internal</w:t>
+      </w:r>
+      <w:proofErr w:type="spellEnd"/>
+      <w:r>
+        <w:t>.</w:t>
       </w:r>
     </w:p>
     <w:p>
@@ -187,7 +549,6 @@
         <w:t>Chaque jeu récupère ses informations dans un thread séparé afin de ne pas gêner le déroulement du programme.</w:t>
       </w:r>
     </w:p>
-    <w:p/>
     <w:p/>
     <w:p>
       <w:pPr>
@@ -199,6 +560,124 @@
       </w:pPr>
       <w:r>
         <w:rPr>
+          <w:noProof/>
+          <w:lang w:eastAsia="fr-FR"/>
+        </w:rPr>
+        <w:lastRenderedPageBreak/>
+        <w:drawing>
+          <wp:anchor distT="0" distB="0" distL="114300" distR="114300" simplePos="0" relativeHeight="251659264" behindDoc="0" locked="0" layoutInCell="1" allowOverlap="1" wp14:anchorId="593610DD" wp14:editId="1EA249C3">
+            <wp:simplePos x="0" y="0"/>
+            <wp:positionH relativeFrom="margin">
+              <wp:align>right</wp:align>
+            </wp:positionH>
+            <wp:positionV relativeFrom="paragraph">
+              <wp:posOffset>2688590</wp:posOffset>
+            </wp:positionV>
+            <wp:extent cx="5760720" cy="2703195"/>
+            <wp:effectExtent l="0" t="0" r="0" b="1905"/>
+            <wp:wrapTopAndBottom/>
+            <wp:docPr id="9" name="Image 9"/>
+            <wp:cNvGraphicFramePr>
+              <a:graphicFrameLocks xmlns:a="http://schemas.openxmlformats.org/drawingml/2006/main" noChangeAspect="1"/>
+            </wp:cNvGraphicFramePr>
+            <a:graphic xmlns:a="http://schemas.openxmlformats.org/drawingml/2006/main">
+              <a:graphicData uri="http://schemas.openxmlformats.org/drawingml/2006/picture">
+                <pic:pic xmlns:pic="http://schemas.openxmlformats.org/drawingml/2006/picture">
+                  <pic:nvPicPr>
+                    <pic:cNvPr id="1" name=""/>
+                    <pic:cNvPicPr/>
+                  </pic:nvPicPr>
+                  <pic:blipFill>
+                    <a:blip r:embed="rId6">
+                      <a:extLst>
+                        <a:ext uri="{28A0092B-C50C-407E-A947-70E740481C1C}">
+                          <a14:useLocalDpi xmlns:a14="http://schemas.microsoft.com/office/drawing/2010/main" val="0"/>
+                        </a:ext>
+                      </a:extLst>
+                    </a:blip>
+                    <a:stretch>
+                      <a:fillRect/>
+                    </a:stretch>
+                  </pic:blipFill>
+                  <pic:spPr>
+                    <a:xfrm>
+                      <a:off x="0" y="0"/>
+                      <a:ext cx="5760720" cy="2703195"/>
+                    </a:xfrm>
+                    <a:prstGeom prst="rect">
+                      <a:avLst/>
+                    </a:prstGeom>
+                  </pic:spPr>
+                </pic:pic>
+              </a:graphicData>
+            </a:graphic>
+          </wp:anchor>
+        </w:drawing>
+      </w:r>
+      <w:r>
+        <w:rPr>
+          <w:noProof/>
+          <w:lang w:eastAsia="fr-FR"/>
+        </w:rPr>
+        <w:drawing>
+          <wp:anchor distT="0" distB="0" distL="114300" distR="114300" simplePos="0" relativeHeight="251660288" behindDoc="0" locked="0" layoutInCell="1" allowOverlap="1" wp14:anchorId="5DEB7D5B" wp14:editId="32DD7E23">
+            <wp:simplePos x="0" y="0"/>
+            <wp:positionH relativeFrom="margin">
+              <wp:align>left</wp:align>
+            </wp:positionH>
+            <wp:positionV relativeFrom="paragraph">
+              <wp:posOffset>295275</wp:posOffset>
+            </wp:positionV>
+            <wp:extent cx="3086100" cy="2395855"/>
+            <wp:effectExtent l="0" t="0" r="0" b="4445"/>
+            <wp:wrapTopAndBottom/>
+            <wp:docPr id="21" name="Image 21"/>
+            <wp:cNvGraphicFramePr>
+              <a:graphicFrameLocks xmlns:a="http://schemas.openxmlformats.org/drawingml/2006/main" noChangeAspect="1"/>
+            </wp:cNvGraphicFramePr>
+            <a:graphic xmlns:a="http://schemas.openxmlformats.org/drawingml/2006/main">
+              <a:graphicData uri="http://schemas.openxmlformats.org/drawingml/2006/picture">
+                <pic:pic xmlns:pic="http://schemas.openxmlformats.org/drawingml/2006/picture">
+                  <pic:nvPicPr>
+                    <pic:cNvPr id="1" name=""/>
+                    <pic:cNvPicPr/>
+                  </pic:nvPicPr>
+                  <pic:blipFill rotWithShape="1">
+                    <a:blip r:embed="rId7">
+                      <a:extLst>
+                        <a:ext uri="{28A0092B-C50C-407E-A947-70E740481C1C}">
+                          <a14:useLocalDpi xmlns:a14="http://schemas.microsoft.com/office/drawing/2010/main" val="0"/>
+                        </a:ext>
+                      </a:extLst>
+                    </a:blip>
+                    <a:srcRect b="18569"/>
+                    <a:stretch/>
+                  </pic:blipFill>
+                  <pic:spPr bwMode="auto">
+                    <a:xfrm>
+                      <a:off x="0" y="0"/>
+                      <a:ext cx="3086100" cy="2395855"/>
+                    </a:xfrm>
+                    <a:prstGeom prst="rect">
+                      <a:avLst/>
+                    </a:prstGeom>
+                    <a:ln>
+                      <a:noFill/>
+                    </a:ln>
+                    <a:extLst>
+                      <a:ext uri="{53640926-AAD7-44D8-BBD7-CCE9431645EC}">
+                        <a14:shadowObscured xmlns:a14="http://schemas.microsoft.com/office/drawing/2010/main"/>
+                      </a:ext>
+                    </a:extLst>
+                  </pic:spPr>
+                </pic:pic>
+              </a:graphicData>
+            </a:graphic>
+          </wp:anchor>
+        </w:drawing>
+      </w:r>
+      <w:r>
+        <w:rPr>
           <w:sz w:val="32"/>
           <w:szCs w:val="32"/>
           <w:u w:val="single"/>
@@ -208,101 +687,428 @@
     </w:p>
     <w:p>
       <w:r>
-        <w:t>Tristan: Logger</w:t>
-      </w:r>
-    </w:p>
-    <w:p>
-      <w:r>
-        <w:t>Classe permettant d’écrire des logs dans un fichier.</w:t>
-      </w:r>
-    </w:p>
+        <w:t>Ces 2 classes implémentent la logique d’un explorateur de dossier</w:t>
+      </w:r>
+    </w:p>
+    <w:p>
+      <w:proofErr w:type="spellStart"/>
+      <w:r>
+        <w:t>LigneExplorateur</w:t>
+      </w:r>
+      <w:proofErr w:type="spellEnd"/>
+      <w:r>
+        <w:t xml:space="preserve"> représente une ligne dans l’explorateur c’est-à-dire une image et un nom. Il contient aussi son chemin correspondant. De cette manière on retourne le chemin du </w:t>
+      </w:r>
+      <w:proofErr w:type="spellStart"/>
+      <w:r>
+        <w:t>LigneEplorateur</w:t>
+      </w:r>
+      <w:proofErr w:type="spellEnd"/>
+      <w:r>
+        <w:t xml:space="preserve"> sectionné dans la vue (fonction </w:t>
+      </w:r>
+      <w:proofErr w:type="spellStart"/>
+      <w:proofErr w:type="gramStart"/>
+      <w:r>
+        <w:t>GetRepertoireChoisi</w:t>
+      </w:r>
+      <w:proofErr w:type="spellEnd"/>
+      <w:r>
+        <w:t>(</w:t>
+      </w:r>
+      <w:proofErr w:type="gramEnd"/>
+      <w:r>
+        <w:t>)).</w:t>
+      </w:r>
+    </w:p>
+    <w:p>
+      <w:proofErr w:type="spellStart"/>
+      <w:proofErr w:type="gramStart"/>
+      <w:r>
+        <w:t>SetDirectories</w:t>
+      </w:r>
+      <w:proofErr w:type="spellEnd"/>
+      <w:r>
+        <w:t>(</w:t>
+      </w:r>
+      <w:proofErr w:type="gramEnd"/>
+      <w:r>
+        <w:t xml:space="preserve">) rempli </w:t>
+      </w:r>
+      <w:proofErr w:type="spellStart"/>
+      <w:r>
+        <w:t>ListeDossier</w:t>
+      </w:r>
+      <w:proofErr w:type="spellEnd"/>
+      <w:r>
+        <w:t xml:space="preserve"> avec les répertoires a affiché. Pour cela il s’appuie sur l’historique. Lorsque </w:t>
+      </w:r>
+      <w:proofErr w:type="spellStart"/>
+      <w:proofErr w:type="gramStart"/>
+      <w:r>
+        <w:t>SetDirectories</w:t>
+      </w:r>
+      <w:proofErr w:type="spellEnd"/>
+      <w:r>
+        <w:t>(</w:t>
+      </w:r>
+      <w:proofErr w:type="gramEnd"/>
+      <w:r>
+        <w:t xml:space="preserve">) récupère un </w:t>
+      </w:r>
+      <w:proofErr w:type="spellStart"/>
+      <w:r>
+        <w:t>null</w:t>
+      </w:r>
+      <w:proofErr w:type="spellEnd"/>
+      <w:r>
+        <w:t xml:space="preserve"> donné par l’historique alors on affiche la racine (les disques ; équivalent à ‘/’ sous Unix)</w:t>
+      </w:r>
+    </w:p>
+    <w:p>
+      <w:proofErr w:type="spellStart"/>
+      <w:r>
+        <w:t>UpdateVue</w:t>
+      </w:r>
+      <w:proofErr w:type="spellEnd"/>
+      <w:r>
+        <w:t xml:space="preserve"> récupère en paramètre l’item cliquer depuis la vue et lance </w:t>
+      </w:r>
+      <w:proofErr w:type="spellStart"/>
+      <w:proofErr w:type="gramStart"/>
+      <w:r>
+        <w:t>SetDirectories</w:t>
+      </w:r>
+      <w:proofErr w:type="spellEnd"/>
+      <w:r>
+        <w:t>(</w:t>
+      </w:r>
+      <w:proofErr w:type="gramEnd"/>
+      <w:r>
+        <w:t>) en ayant préalablement mise à jour l’historique.</w:t>
+      </w:r>
+    </w:p>
+    <w:p>
+      <w:proofErr w:type="spellStart"/>
+      <w:r>
+        <w:t>QuickAccess</w:t>
+      </w:r>
+      <w:proofErr w:type="spellEnd"/>
+      <w:r>
+        <w:t xml:space="preserve"> est rempli à l’initialisation avec les dossiers commun (</w:t>
+      </w:r>
+      <w:proofErr w:type="spellStart"/>
+      <w:proofErr w:type="gramStart"/>
+      <w:r>
+        <w:t>Documents,Images</w:t>
+      </w:r>
+      <w:proofErr w:type="spellEnd"/>
+      <w:proofErr w:type="gramEnd"/>
+      <w:r>
+        <w:t xml:space="preserve">…) et les disques de l’utilisateur. Lors d’un clic sur un des éléments de </w:t>
+      </w:r>
+      <w:proofErr w:type="spellStart"/>
+      <w:r>
+        <w:t>QuickAccess</w:t>
+      </w:r>
+      <w:proofErr w:type="spellEnd"/>
+      <w:r>
+        <w:t xml:space="preserve">, la fonction </w:t>
+      </w:r>
+      <w:proofErr w:type="spellStart"/>
+      <w:r>
+        <w:t>QuickAccessUsed</w:t>
+      </w:r>
+      <w:proofErr w:type="spellEnd"/>
+      <w:r>
+        <w:t xml:space="preserve"> est lancer et lance </w:t>
+      </w:r>
+      <w:proofErr w:type="spellStart"/>
+      <w:proofErr w:type="gramStart"/>
+      <w:r>
+        <w:t>SetDirectories</w:t>
+      </w:r>
+      <w:proofErr w:type="spellEnd"/>
+      <w:r>
+        <w:t>(</w:t>
+      </w:r>
+      <w:proofErr w:type="gramEnd"/>
+      <w:r>
+        <w:t>) en ayant préalablement mise à jour l’historique.</w:t>
+      </w:r>
+    </w:p>
+    <w:p>
+      <w:proofErr w:type="spellStart"/>
+      <w:r>
+        <w:t>FolderExplorerView</w:t>
+      </w:r>
+      <w:proofErr w:type="spellEnd"/>
+      <w:r>
+        <w:t xml:space="preserve"> correspond à l’affichage d’un explorateur de dossier pour cela il s’appuie sur </w:t>
+      </w:r>
+      <w:proofErr w:type="spellStart"/>
+      <w:r>
+        <w:t>FolderExplorer</w:t>
+      </w:r>
+      <w:proofErr w:type="spellEnd"/>
+      <w:r>
+        <w:t xml:space="preserve"> présenter plus haut.</w:t>
+      </w:r>
+    </w:p>
+    <w:p>
+      <w:r>
+        <w:t xml:space="preserve">Chaque évènement appel son équivalent dans le </w:t>
+      </w:r>
+      <w:proofErr w:type="spellStart"/>
+      <w:r>
+        <w:t>FolderExplorer</w:t>
+      </w:r>
+      <w:proofErr w:type="spellEnd"/>
+      <w:r>
+        <w:t>.</w:t>
+      </w:r>
+    </w:p>
+    <w:p>
+      <w:r>
+        <w:rPr>
+          <w:noProof/>
+          <w:lang w:eastAsia="fr-FR"/>
+        </w:rPr>
+        <w:lastRenderedPageBreak/>
+        <w:drawing>
+          <wp:anchor distT="0" distB="0" distL="114300" distR="114300" simplePos="0" relativeHeight="251661312" behindDoc="0" locked="0" layoutInCell="1" allowOverlap="1" wp14:anchorId="729E934A" wp14:editId="6B013E8C">
+            <wp:simplePos x="0" y="0"/>
+            <wp:positionH relativeFrom="column">
+              <wp:posOffset>-4445</wp:posOffset>
+            </wp:positionH>
+            <wp:positionV relativeFrom="paragraph">
+              <wp:posOffset>0</wp:posOffset>
+            </wp:positionV>
+            <wp:extent cx="2495550" cy="1933575"/>
+            <wp:effectExtent l="0" t="0" r="0" b="9525"/>
+            <wp:wrapTopAndBottom/>
+            <wp:docPr id="33" name="Image 33"/>
+            <wp:cNvGraphicFramePr>
+              <a:graphicFrameLocks xmlns:a="http://schemas.openxmlformats.org/drawingml/2006/main" noChangeAspect="1"/>
+            </wp:cNvGraphicFramePr>
+            <a:graphic xmlns:a="http://schemas.openxmlformats.org/drawingml/2006/main">
+              <a:graphicData uri="http://schemas.openxmlformats.org/drawingml/2006/picture">
+                <pic:pic xmlns:pic="http://schemas.openxmlformats.org/drawingml/2006/picture">
+                  <pic:nvPicPr>
+                    <pic:cNvPr id="1" name=""/>
+                    <pic:cNvPicPr/>
+                  </pic:nvPicPr>
+                  <pic:blipFill>
+                    <a:blip r:embed="rId8">
+                      <a:extLst>
+                        <a:ext uri="{28A0092B-C50C-407E-A947-70E740481C1C}">
+                          <a14:useLocalDpi xmlns:a14="http://schemas.microsoft.com/office/drawing/2010/main" val="0"/>
+                        </a:ext>
+                      </a:extLst>
+                    </a:blip>
+                    <a:stretch>
+                      <a:fillRect/>
+                    </a:stretch>
+                  </pic:blipFill>
+                  <pic:spPr>
+                    <a:xfrm>
+                      <a:off x="0" y="0"/>
+                      <a:ext cx="2495550" cy="1933575"/>
+                    </a:xfrm>
+                    <a:prstGeom prst="rect">
+                      <a:avLst/>
+                    </a:prstGeom>
+                  </pic:spPr>
+                </pic:pic>
+              </a:graphicData>
+            </a:graphic>
+          </wp:anchor>
+        </w:drawing>
+      </w:r>
+      <w:r>
+        <w:t>La classe Logs sert à faire des Log de l’appli. Cette classe n’a pas de lien dans le diagramme de classe car elle pourrait être présente dans toutes les classes de l’appli. On laisse donc les développeurs l’utiliser quand bon leur semble.</w:t>
+      </w:r>
+    </w:p>
+    <w:p>
+      <w:r>
+        <w:t>Les threads permettent de gérer l’écriture dans le fichier sinon une erreur telle que l’ouverture d’un fichier déjà ouvert par un autre processus peut apparaitre.</w:t>
+      </w:r>
+    </w:p>
+    <w:p>
+      <w:r>
+        <w:t xml:space="preserve">Lorsqu’on ajoute </w:t>
+      </w:r>
+      <w:proofErr w:type="gramStart"/>
+      <w:r>
+        <w:t>une string</w:t>
+      </w:r>
+      <w:proofErr w:type="gramEnd"/>
+      <w:r>
+        <w:t xml:space="preserve"> dans la Queue on vérifie si le thread tourne ou pas et on relance le thread si jamais il était à l’arrêt.</w:t>
+      </w:r>
+      <w:r>
+        <w:t xml:space="preserve"> Ce qui permet d’éviter l’erreur.</w:t>
+      </w:r>
+    </w:p>
+    <w:p>
+      <w:proofErr w:type="spellStart"/>
+      <w:proofErr w:type="gramStart"/>
+      <w:r>
+        <w:t>InfoLog</w:t>
+      </w:r>
+      <w:proofErr w:type="spellEnd"/>
+      <w:r>
+        <w:t>(</w:t>
+      </w:r>
+      <w:proofErr w:type="gramEnd"/>
+      <w:r>
+        <w:t>) ajoute une ligne concernant une info dans la Queue.</w:t>
+      </w:r>
+    </w:p>
+    <w:p>
+      <w:proofErr w:type="spellStart"/>
+      <w:proofErr w:type="gramStart"/>
+      <w:r>
+        <w:t>ErrorLog</w:t>
+      </w:r>
+      <w:proofErr w:type="spellEnd"/>
+      <w:r>
+        <w:t>(</w:t>
+      </w:r>
+      <w:proofErr w:type="gramEnd"/>
+      <w:r>
+        <w:t>) ajoute une ligne concernant une erreur dans la Queue.</w:t>
+      </w:r>
+    </w:p>
+    <w:p>
+      <w:proofErr w:type="spellStart"/>
+      <w:proofErr w:type="gramStart"/>
+      <w:r>
+        <w:t>WarningLog</w:t>
+      </w:r>
+      <w:proofErr w:type="spellEnd"/>
+      <w:r>
+        <w:t>(</w:t>
+      </w:r>
+      <w:proofErr w:type="gramEnd"/>
+      <w:r>
+        <w:t>) ajoute une ligne concernant une information importante dans la Queue.</w:t>
+      </w:r>
+    </w:p>
+    <w:p>
+      <w:proofErr w:type="spellStart"/>
+      <w:proofErr w:type="gramStart"/>
+      <w:r>
+        <w:t>SuppLog</w:t>
+      </w:r>
+      <w:proofErr w:type="spellEnd"/>
+      <w:r>
+        <w:t>(</w:t>
+      </w:r>
+      <w:proofErr w:type="gramEnd"/>
+      <w:r>
+        <w:t xml:space="preserve">) </w:t>
+      </w:r>
+      <w:r>
+        <w:t xml:space="preserve">regarde la date du premier log dans le fichier puis </w:t>
+      </w:r>
+      <w:r>
+        <w:t xml:space="preserve">réinitialise </w:t>
+      </w:r>
+      <w:r>
+        <w:t>le fichier si elle n’est pas égale à la date d’aujourd’hui (cela laisse au moins un jour pour voir le fichier et évite d’avoir un fichier contenant des milliers de lignes)</w:t>
+      </w:r>
+      <w:r>
+        <w:t>.</w:t>
+      </w:r>
+    </w:p>
+    <w:p>
+      <w:proofErr w:type="spellStart"/>
+      <w:proofErr w:type="gramStart"/>
+      <w:r>
+        <w:t>SaveLog</w:t>
+      </w:r>
+      <w:proofErr w:type="spellEnd"/>
+      <w:r>
+        <w:t>(</w:t>
+      </w:r>
+      <w:proofErr w:type="gramEnd"/>
+      <w:r>
+        <w:t>) est exécuté par le thread et tant que la Queue n’est pas vide il écrit dans un fichier (Dossier) le contenu de la Queue.</w:t>
+      </w:r>
+    </w:p>
+    <w:p/>
     <w:p>
       <w:pPr>
         <w:rPr>
-          <w:lang w:val="en-US"/>
+          <w:i/>
+          <w:iCs/>
+          <w:sz w:val="28"/>
+          <w:szCs w:val="28"/>
+          <w:u w:val="single"/>
         </w:rPr>
       </w:pPr>
       <w:r>
         <w:rPr>
-          <w:lang w:val="en-US"/>
-        </w:rPr>
-        <w:t xml:space="preserve">Yoann: </w:t>
-      </w:r>
-      <w:proofErr w:type="spellStart"/>
-      <w:r>
-        <w:rPr>
-          <w:lang w:val="en-US"/>
-        </w:rPr>
-        <w:t>FolderExplore</w:t>
-      </w:r>
-      <w:r>
-        <w:rPr>
-          <w:lang w:val="en-US"/>
-        </w:rPr>
-        <w:t>r</w:t>
-      </w:r>
-      <w:proofErr w:type="spellEnd"/>
-      <w:r>
-        <w:rPr>
-          <w:lang w:val="en-US"/>
-        </w:rPr>
-        <w:t xml:space="preserve"> </w:t>
-      </w:r>
-      <w:r>
-        <w:rPr>
-          <w:lang w:val="en-US"/>
-        </w:rPr>
-        <w:t>(</w:t>
-      </w:r>
-      <w:proofErr w:type="spellStart"/>
-      <w:r>
-        <w:rPr>
-          <w:lang w:val="en-US"/>
-        </w:rPr>
-        <w:t>FolderExplorer+</w:t>
-      </w:r>
-      <w:r>
-        <w:rPr>
-          <w:lang w:val="en-US"/>
-        </w:rPr>
-        <w:t>LigneFolderExplorer</w:t>
-      </w:r>
-      <w:proofErr w:type="spellEnd"/>
-      <w:r>
-        <w:rPr>
-          <w:lang w:val="en-US"/>
-        </w:rPr>
-        <w:t xml:space="preserve">) + </w:t>
-      </w:r>
-      <w:proofErr w:type="spellStart"/>
-      <w:r>
-        <w:rPr>
-          <w:lang w:val="en-US"/>
-        </w:rPr>
-        <w:t>FolderExplorerView</w:t>
-      </w:r>
-      <w:proofErr w:type="spellEnd"/>
-    </w:p>
-    <w:p>
-      <w:r>
-        <w:t>Ensemble de classe implémentant un explorateur de fichier car il n</w:t>
-      </w:r>
-      <w:r>
-        <w:t xml:space="preserve">’en </w:t>
-      </w:r>
-      <w:r>
-        <w:t xml:space="preserve">existe pas </w:t>
-      </w:r>
-      <w:proofErr w:type="gramStart"/>
-      <w:r>
-        <w:t>dans .Net</w:t>
-      </w:r>
-      <w:proofErr w:type="gramEnd"/>
-      <w:r>
-        <w:t>3.0.</w:t>
-      </w:r>
-    </w:p>
-    <w:p/>
+          <w:i/>
+          <w:iCs/>
+          <w:sz w:val="28"/>
+          <w:szCs w:val="28"/>
+          <w:u w:val="single"/>
+        </w:rPr>
+        <w:t>Autres participations personnelles :</w:t>
+      </w:r>
+    </w:p>
+    <w:p>
+      <w:r>
+        <w:t xml:space="preserve">Dans la classe </w:t>
+      </w:r>
+      <w:proofErr w:type="spellStart"/>
+      <w:r>
+        <w:t>SearchInfo</w:t>
+      </w:r>
+      <w:proofErr w:type="spellEnd"/>
+      <w:r>
+        <w:t xml:space="preserve"> nous avons utilisé des requêtes internet pour chercher des informations sur des sites.</w:t>
+      </w:r>
+    </w:p>
+    <w:p>
+      <w:r>
+        <w:t xml:space="preserve">Dans les classes </w:t>
+      </w:r>
+      <w:proofErr w:type="spellStart"/>
+      <w:r>
+        <w:t>SteamSearcher</w:t>
+      </w:r>
+      <w:proofErr w:type="spellEnd"/>
+      <w:r>
+        <w:t xml:space="preserve">, </w:t>
+      </w:r>
+      <w:proofErr w:type="spellStart"/>
+      <w:r>
+        <w:t>RiotSearcher</w:t>
+      </w:r>
+      <w:proofErr w:type="spellEnd"/>
+      <w:r>
+        <w:t xml:space="preserve">, </w:t>
+      </w:r>
+      <w:proofErr w:type="spellStart"/>
+      <w:r>
+        <w:t>EpicSearcher</w:t>
+      </w:r>
+      <w:proofErr w:type="spellEnd"/>
+      <w:r>
+        <w:t xml:space="preserve"> et </w:t>
+      </w:r>
+      <w:proofErr w:type="spellStart"/>
+      <w:r>
+        <w:t>UplaySearcher</w:t>
+      </w:r>
+      <w:proofErr w:type="spellEnd"/>
+      <w:r>
+        <w:t xml:space="preserve"> nous avons utilisé les registres de l’ordinateur afin de pouvoir localiser les jeux plus facilement.</w:t>
+      </w:r>
+    </w:p>
     <w:sectPr>
       <w:pgSz w:w="11906" w:h="16838"/>
       <w:pgMar w:top="1417" w:right="1417" w:bottom="1417" w:left="1417" w:header="708" w:footer="708" w:gutter="0"/>
@@ -314,7 +1120,7 @@
 </file>
 
 <file path=word/styles.xml><?xml version="1.0" encoding="utf-8"?>
-<w:styles xmlns:mc="http://schemas.openxmlformats.org/markup-compatibility/2006" xmlns:r="http://schemas.openxmlformats.org/officeDocument/2006/relationships" xmlns:w="http://schemas.openxmlformats.org/wordprocessingml/2006/main" xmlns:w14="http://schemas.microsoft.com/office/word/2010/wordml" xmlns:w15="http://schemas.microsoft.com/office/word/2012/wordml" xmlns:w16cid="http://schemas.microsoft.com/office/word/2016/wordml/cid" xmlns:w16se="http://schemas.microsoft.com/office/word/2015/wordml/symex" mc:Ignorable="w14 w15 w16se w16cid">
+<w:styles xmlns:mc="http://schemas.openxmlformats.org/markup-compatibility/2006" xmlns:r="http://schemas.openxmlformats.org/officeDocument/2006/relationships" xmlns:w="http://schemas.openxmlformats.org/wordprocessingml/2006/main" xmlns:w14="http://schemas.microsoft.com/office/word/2010/wordml" xmlns:w15="http://schemas.microsoft.com/office/word/2012/wordml" xmlns:w16cex="http://schemas.microsoft.com/office/word/2018/wordml/cex" xmlns:w16cid="http://schemas.microsoft.com/office/word/2016/wordml/cid" xmlns:w16="http://schemas.microsoft.com/office/word/2018/wordml" xmlns:w16sdtdh="http://schemas.microsoft.com/office/word/2020/wordml/sdtdatahash" xmlns:w16se="http://schemas.microsoft.com/office/word/2015/wordml/symex" mc:Ignorable="w14 w15 w16se w16cid w16 w16cex w16sdtdh">
   <w:docDefaults>
     <w:rPrDefault>
       <w:rPr>
@@ -330,7 +1136,7 @@
       </w:pPr>
     </w:pPrDefault>
   </w:docDefaults>
-  <w:latentStyles w:defLockedState="0" w:defUIPriority="99" w:defSemiHidden="0" w:defUnhideWhenUsed="0" w:defQFormat="0" w:count="375">
+  <w:latentStyles w:defLockedState="0" w:defUIPriority="99" w:defSemiHidden="0" w:defUnhideWhenUsed="0" w:defQFormat="0" w:count="376">
     <w:lsdException w:name="Normal" w:uiPriority="0" w:qFormat="1"/>
     <w:lsdException w:name="heading 1" w:uiPriority="9" w:qFormat="1"/>
     <w:lsdException w:name="heading 2" w:semiHidden="1" w:uiPriority="9" w:unhideWhenUsed="1" w:qFormat="1"/>
@@ -436,6 +1242,7 @@
     <w:lsdException w:name="HTML Sample" w:semiHidden="1" w:unhideWhenUsed="1"/>
     <w:lsdException w:name="HTML Typewriter" w:semiHidden="1" w:unhideWhenUsed="1"/>
     <w:lsdException w:name="HTML Variable" w:semiHidden="1" w:unhideWhenUsed="1"/>
+    <w:lsdException w:name="Normal Table" w:semiHidden="1" w:unhideWhenUsed="1"/>
     <w:lsdException w:name="annotation subject" w:semiHidden="1" w:unhideWhenUsed="1"/>
     <w:lsdException w:name="No List" w:semiHidden="1" w:unhideWhenUsed="1"/>
     <w:lsdException w:name="Outline List 1" w:semiHidden="1" w:unhideWhenUsed="1"/>
@@ -479,8 +1286,10 @@
     <w:lsdException w:name="Table Elegant" w:semiHidden="1" w:unhideWhenUsed="1"/>
     <w:lsdException w:name="Table Professional" w:semiHidden="1" w:unhideWhenUsed="1"/>
     <w:lsdException w:name="Table Subtle 1" w:semiHidden="1" w:unhideWhenUsed="1"/>
+    <w:lsdException w:name="Table Subtle 2" w:semiHidden="1" w:unhideWhenUsed="1"/>
     <w:lsdException w:name="Table Web 1" w:semiHidden="1" w:unhideWhenUsed="1"/>
     <w:lsdException w:name="Table Web 2" w:semiHidden="1" w:unhideWhenUsed="1"/>
+    <w:lsdException w:name="Table Web 3" w:semiHidden="1" w:unhideWhenUsed="1"/>
     <w:lsdException w:name="Balloon Text" w:semiHidden="1" w:unhideWhenUsed="1"/>
     <w:lsdException w:name="Table Grid" w:uiPriority="39"/>
     <w:lsdException w:name="Table Theme" w:semiHidden="1" w:unhideWhenUsed="1"/>
@@ -703,6 +1512,7 @@
     <w:lsdException w:name="Smart Hyperlink" w:semiHidden="1" w:unhideWhenUsed="1"/>
     <w:lsdException w:name="Hashtag" w:semiHidden="1" w:unhideWhenUsed="1"/>
     <w:lsdException w:name="Unresolved Mention" w:semiHidden="1" w:unhideWhenUsed="1"/>
+    <w:lsdException w:name="Smart Link" w:semiHidden="1" w:unhideWhenUsed="1"/>
   </w:latentStyles>
   <w:style w:type="paragraph" w:default="1" w:styleId="Normal">
     <w:name w:val="Normal"/>

</xml_diff>

<commit_message>
modification doc projet tutore
</commit_message>
<xml_diff>
--- a/Documentation/Documentation Projet tut.docx
+++ b/Documentation/Documentation Projet tut.docx
@@ -130,132 +130,46 @@
         <w:rPr>
           <w:rFonts w:cstheme="minorHAnsi"/>
         </w:rPr>
-        <w:t xml:space="preserve">Les paquets </w:t>
-      </w:r>
-      <w:proofErr w:type="spellStart"/>
-      <w:r>
-        <w:rPr>
-          <w:rFonts w:cstheme="minorHAnsi"/>
-        </w:rPr>
-        <w:t>FolderExplorer</w:t>
-      </w:r>
-      <w:proofErr w:type="spellEnd"/>
-      <w:r>
-        <w:rPr>
-          <w:rFonts w:cstheme="minorHAnsi"/>
-        </w:rPr>
-        <w:t xml:space="preserve"> et Icones n’ont pas de dépendances, Vue est dépendant de tous les paquets sauf Stub. </w:t>
-      </w:r>
-    </w:p>
-    <w:p>
-      <w:pPr>
-        <w:rPr>
-          <w:rFonts w:cstheme="minorHAnsi"/>
-        </w:rPr>
-      </w:pPr>
-      <w:r>
-        <w:rPr>
-          <w:rFonts w:cstheme="minorHAnsi"/>
-        </w:rPr>
-        <w:t xml:space="preserve">Persistance dépend de </w:t>
-      </w:r>
-      <w:proofErr w:type="spellStart"/>
-      <w:r>
-        <w:rPr>
-          <w:rFonts w:cstheme="minorHAnsi"/>
-        </w:rPr>
-        <w:t>Modele</w:t>
-      </w:r>
-      <w:proofErr w:type="spellEnd"/>
-      <w:r>
-        <w:rPr>
-          <w:rFonts w:cstheme="minorHAnsi"/>
-        </w:rPr>
-        <w:t xml:space="preserve">, Stub et Logger et </w:t>
-      </w:r>
-      <w:proofErr w:type="spellStart"/>
-      <w:r>
-        <w:rPr>
-          <w:rFonts w:cstheme="minorHAnsi"/>
-        </w:rPr>
-        <w:t>Modele</w:t>
-      </w:r>
-      <w:proofErr w:type="spellEnd"/>
-      <w:r>
-        <w:rPr>
-          <w:rFonts w:cstheme="minorHAnsi"/>
-        </w:rPr>
-        <w:t xml:space="preserve"> dépend uniquement de Logger.</w:t>
-      </w:r>
-    </w:p>
-    <w:p>
-      <w:pPr>
-        <w:rPr>
-          <w:rFonts w:cstheme="minorHAnsi"/>
-        </w:rPr>
-      </w:pPr>
-      <w:r>
-        <w:rPr>
-          <w:rFonts w:cstheme="minorHAnsi"/>
-        </w:rPr>
-        <w:t xml:space="preserve">Persistance s’occupe de sauvegarder et charger les données de </w:t>
-      </w:r>
-      <w:proofErr w:type="gramStart"/>
-      <w:r>
-        <w:rPr>
-          <w:rFonts w:cstheme="minorHAnsi"/>
-        </w:rPr>
-        <w:t>l’</w:t>
-      </w:r>
-      <w:proofErr w:type="spellStart"/>
-      <w:r>
-        <w:rPr>
-          <w:rFonts w:cstheme="minorHAnsi"/>
-        </w:rPr>
-        <w:t>application.Elle</w:t>
-      </w:r>
-      <w:proofErr w:type="spellEnd"/>
-      <w:proofErr w:type="gramEnd"/>
-      <w:r>
-        <w:rPr>
-          <w:rFonts w:cstheme="minorHAnsi"/>
-        </w:rPr>
-        <w:t xml:space="preserve"> dépend donc de stub pour charger des jeux lorsqu’il n’y en a pas dans l’</w:t>
-      </w:r>
-      <w:proofErr w:type="spellStart"/>
-      <w:r>
-        <w:rPr>
-          <w:rFonts w:cstheme="minorHAnsi"/>
-        </w:rPr>
-        <w:t>ordinateur.Elle</w:t>
-      </w:r>
-      <w:proofErr w:type="spellEnd"/>
-      <w:r>
-        <w:rPr>
-          <w:rFonts w:cstheme="minorHAnsi"/>
-        </w:rPr>
-        <w:t xml:space="preserve"> dépend également de Modèle afin de créer des Eléments. </w:t>
-      </w:r>
-    </w:p>
-    <w:p>
-      <w:pPr>
-        <w:rPr>
-          <w:rFonts w:cstheme="minorHAnsi"/>
-        </w:rPr>
-      </w:pPr>
-      <w:proofErr w:type="spellStart"/>
-      <w:r>
-        <w:rPr>
-          <w:rFonts w:cstheme="minorHAnsi"/>
-        </w:rPr>
-        <w:t>Modele</w:t>
-      </w:r>
-      <w:proofErr w:type="spellEnd"/>
-      <w:r>
-        <w:rPr>
-          <w:rFonts w:cstheme="minorHAnsi"/>
-        </w:rPr>
-        <w:t xml:space="preserve"> contient une classe Manager servant d’interface entre la logique de l’application et la Vue. </w:t>
+        <w:t xml:space="preserve">Les paquets FolderExplorer et Icones n’ont pas de dépendances, Vue est dépendant de tous les paquets sauf Stub. </w:t>
+      </w:r>
+    </w:p>
+    <w:p>
+      <w:pPr>
+        <w:rPr>
+          <w:rFonts w:cstheme="minorHAnsi"/>
+        </w:rPr>
+      </w:pPr>
+      <w:r>
+        <w:rPr>
+          <w:rFonts w:cstheme="minorHAnsi"/>
+        </w:rPr>
+        <w:t>Persistance dépend de Modele, Stub et Logger et Modele dépend uniquement de Logger.</w:t>
+      </w:r>
+    </w:p>
+    <w:p>
+      <w:pPr>
+        <w:rPr>
+          <w:rFonts w:cstheme="minorHAnsi"/>
+        </w:rPr>
+      </w:pPr>
+      <w:r>
+        <w:rPr>
+          <w:rFonts w:cstheme="minorHAnsi"/>
+        </w:rPr>
+        <w:t xml:space="preserve">Persistance s’occupe de sauvegarder et charger les données de l’application.Elle dépend donc de stub pour charger des jeux lorsqu’il n’y en a pas dans l’ordinateur.Elle dépend également de Modèle afin de créer des Eléments. </w:t>
+      </w:r>
+    </w:p>
+    <w:p>
+      <w:pPr>
+        <w:rPr>
+          <w:rFonts w:cstheme="minorHAnsi"/>
+        </w:rPr>
+      </w:pPr>
+      <w:r>
+        <w:rPr>
+          <w:rFonts w:cstheme="minorHAnsi"/>
+        </w:rPr>
+        <w:t xml:space="preserve">Modele contient une classe Manager servant d’interface entre la logique de l’application et la Vue. </w:t>
       </w:r>
     </w:p>
     <w:p>
@@ -302,19 +216,11 @@
           <w:rFonts w:cstheme="minorHAnsi"/>
         </w:rPr>
       </w:pPr>
-      <w:proofErr w:type="spellStart"/>
-      <w:r>
-        <w:rPr>
-          <w:rFonts w:cstheme="minorHAnsi"/>
-        </w:rPr>
-        <w:t>FolderExplorer</w:t>
-      </w:r>
-      <w:proofErr w:type="spellEnd"/>
-      <w:r>
-        <w:rPr>
-          <w:rFonts w:cstheme="minorHAnsi"/>
-        </w:rPr>
-        <w:t xml:space="preserve"> implémente le comportement d’un explorateur de dossier.</w:t>
+      <w:r>
+        <w:rPr>
+          <w:rFonts w:cstheme="minorHAnsi"/>
+        </w:rPr>
+        <w:t>FolderExplorer implémente le comportement d’un explorateur de dossier.</w:t>
       </w:r>
     </w:p>
     <w:p>
@@ -368,15 +274,14 @@
       </w:pPr>
       <w:r>
         <w:rPr>
-          <w:noProof/>
           <w:sz w:val="32"/>
           <w:szCs w:val="32"/>
           <w:u w:val="single"/>
         </w:rPr>
         <w:drawing>
-          <wp:inline distT="0" distB="0" distL="0" distR="0" wp14:anchorId="12701090" wp14:editId="7038177C">
-            <wp:extent cx="5760720" cy="2628265"/>
-            <wp:effectExtent l="0" t="0" r="0" b="635"/>
+          <wp:inline distT="0" distB="0" distL="0" distR="0" wp14:anchorId="7B97656D" wp14:editId="2198220F">
+            <wp:extent cx="5760720" cy="3398520"/>
+            <wp:effectExtent l="0" t="0" r="0" b="0"/>
             <wp:docPr id="1" name="Image 1"/>
             <wp:cNvGraphicFramePr>
               <a:graphicFrameLocks xmlns:a="http://schemas.openxmlformats.org/drawingml/2006/main" noChangeAspect="1"/>
@@ -397,7 +302,7 @@
                   <pic:spPr>
                     <a:xfrm>
                       <a:off x="0" y="0"/>
-                      <a:ext cx="5760720" cy="2628265"/>
+                      <a:ext cx="5760720" cy="3398520"/>
                     </a:xfrm>
                     <a:prstGeom prst="rect">
                       <a:avLst/>
@@ -430,23 +335,7 @@
         <w:t>é</w:t>
       </w:r>
       <w:r>
-        <w:t xml:space="preserve">pend de </w:t>
-      </w:r>
-      <w:proofErr w:type="spellStart"/>
-      <w:r>
-        <w:t>Modele</w:t>
-      </w:r>
-      <w:proofErr w:type="spellEnd"/>
-      <w:r>
-        <w:t xml:space="preserve"> pour pouvoir utiliser les types de </w:t>
-      </w:r>
-      <w:proofErr w:type="spellStart"/>
-      <w:r>
-        <w:t>Modeles</w:t>
-      </w:r>
-      <w:proofErr w:type="spellEnd"/>
-      <w:r>
-        <w:t xml:space="preserve">. </w:t>
+        <w:t xml:space="preserve">pend de Modele pour pouvoir utiliser les types de Modeles. </w:t>
       </w:r>
       <w:r>
         <w:t>Persistance</w:t>
@@ -455,70 +344,30 @@
         <w:t xml:space="preserve"> </w:t>
       </w:r>
       <w:r>
-        <w:t xml:space="preserve">implémente </w:t>
-      </w:r>
-      <w:proofErr w:type="spellStart"/>
-      <w:r>
-        <w:t>IPersistance</w:t>
-      </w:r>
-      <w:proofErr w:type="spellEnd"/>
-      <w:r>
-        <w:t xml:space="preserve"> qui se situe dans le </w:t>
-      </w:r>
-      <w:proofErr w:type="spellStart"/>
-      <w:r>
-        <w:t>Modele</w:t>
-      </w:r>
-      <w:proofErr w:type="spellEnd"/>
+        <w:t>implémente IPersistance qui se situe dans le Modele.</w:t>
+      </w:r>
+      <w:r>
+        <w:t xml:space="preserve"> </w:t>
+      </w:r>
+    </w:p>
+    <w:p>
+      <w:r>
+        <w:t>Persistance permet d’utiliser les classes LoadElement et SaveElement qui sont internal.</w:t>
+      </w:r>
+    </w:p>
+    <w:p>
+      <w:r>
+        <w:t>Lors de la sauvegarde, on</w:t>
+      </w:r>
+      <w:r>
+        <w:t xml:space="preserve"> sérialise la liste d’élément du Data contenu dans le Manager ainsi que les dossiers à afficher dans paramètre</w:t>
+      </w:r>
+      <w:r>
+        <w:t xml:space="preserve"> en fichier XML</w:t>
+      </w:r>
       <w:r>
         <w:t>.</w:t>
       </w:r>
-      <w:r>
-        <w:t xml:space="preserve"> </w:t>
-      </w:r>
-    </w:p>
-    <w:p>
-      <w:r>
-        <w:t xml:space="preserve">Persistance permet d’utiliser les classes </w:t>
-      </w:r>
-      <w:proofErr w:type="spellStart"/>
-      <w:r>
-        <w:t>LoadElement</w:t>
-      </w:r>
-      <w:proofErr w:type="spellEnd"/>
-      <w:r>
-        <w:t xml:space="preserve"> et </w:t>
-      </w:r>
-      <w:proofErr w:type="spellStart"/>
-      <w:r>
-        <w:t>SaveElement</w:t>
-      </w:r>
-      <w:proofErr w:type="spellEnd"/>
-      <w:r>
-        <w:t xml:space="preserve"> qui sont </w:t>
-      </w:r>
-      <w:proofErr w:type="spellStart"/>
-      <w:r>
-        <w:t>internal</w:t>
-      </w:r>
-      <w:proofErr w:type="spellEnd"/>
-      <w:r>
-        <w:t>.</w:t>
-      </w:r>
-    </w:p>
-    <w:p>
-      <w:r>
-        <w:t>Lors de la sauvegarde, on</w:t>
-      </w:r>
-      <w:r>
-        <w:t xml:space="preserve"> sérialise la liste d’élément du Data contenu dans le Manager ainsi que les dossiers à afficher dans paramètre</w:t>
-      </w:r>
-      <w:r>
-        <w:t xml:space="preserve"> en fichier XML</w:t>
-      </w:r>
-      <w:r>
-        <w:t>.</w:t>
-      </w:r>
     </w:p>
     <w:p>
       <w:r>
@@ -533,15 +382,7 @@
     </w:p>
     <w:p>
       <w:r>
-        <w:t xml:space="preserve">Enfin, chaque jeu reçoit ses informations, données par </w:t>
-      </w:r>
-      <w:proofErr w:type="spellStart"/>
-      <w:r>
-        <w:t>SearchInfo</w:t>
-      </w:r>
-      <w:proofErr w:type="spellEnd"/>
-      <w:r>
-        <w:t>.</w:t>
+        <w:t>Enfin, chaque jeu reçoit ses informations, données par SearchInfo.</w:t>
       </w:r>
     </w:p>
     <w:p>
@@ -691,181 +532,33 @@
       </w:r>
     </w:p>
     <w:p>
-      <w:proofErr w:type="spellStart"/>
-      <w:r>
-        <w:t>LigneExplorateur</w:t>
-      </w:r>
-      <w:proofErr w:type="spellEnd"/>
-      <w:r>
-        <w:t xml:space="preserve"> représente une ligne dans l’explorateur c’est-à-dire une image et un nom. Il contient aussi son chemin correspondant. De cette manière on retourne le chemin du </w:t>
-      </w:r>
-      <w:proofErr w:type="spellStart"/>
-      <w:r>
-        <w:t>LigneEplorateur</w:t>
-      </w:r>
-      <w:proofErr w:type="spellEnd"/>
-      <w:r>
-        <w:t xml:space="preserve"> sectionné dans la vue (fonction </w:t>
-      </w:r>
-      <w:proofErr w:type="spellStart"/>
-      <w:proofErr w:type="gramStart"/>
-      <w:r>
-        <w:t>GetRepertoireChoisi</w:t>
-      </w:r>
-      <w:proofErr w:type="spellEnd"/>
-      <w:r>
-        <w:t>(</w:t>
-      </w:r>
-      <w:proofErr w:type="gramEnd"/>
-      <w:r>
-        <w:t>)).</w:t>
-      </w:r>
-    </w:p>
-    <w:p>
-      <w:proofErr w:type="spellStart"/>
-      <w:proofErr w:type="gramStart"/>
-      <w:r>
-        <w:t>SetDirectories</w:t>
-      </w:r>
-      <w:proofErr w:type="spellEnd"/>
-      <w:r>
-        <w:t>(</w:t>
-      </w:r>
-      <w:proofErr w:type="gramEnd"/>
-      <w:r>
-        <w:t xml:space="preserve">) rempli </w:t>
-      </w:r>
-      <w:proofErr w:type="spellStart"/>
-      <w:r>
-        <w:t>ListeDossier</w:t>
-      </w:r>
-      <w:proofErr w:type="spellEnd"/>
-      <w:r>
-        <w:t xml:space="preserve"> avec les répertoires a affiché. Pour cela il s’appuie sur l’historique. Lorsque </w:t>
-      </w:r>
-      <w:proofErr w:type="spellStart"/>
-      <w:proofErr w:type="gramStart"/>
-      <w:r>
-        <w:t>SetDirectories</w:t>
-      </w:r>
-      <w:proofErr w:type="spellEnd"/>
-      <w:r>
-        <w:t>(</w:t>
-      </w:r>
-      <w:proofErr w:type="gramEnd"/>
-      <w:r>
-        <w:t xml:space="preserve">) récupère un </w:t>
-      </w:r>
-      <w:proofErr w:type="spellStart"/>
-      <w:r>
-        <w:t>null</w:t>
-      </w:r>
-      <w:proofErr w:type="spellEnd"/>
-      <w:r>
-        <w:t xml:space="preserve"> donné par l’historique alors on affiche la racine (les disques ; équivalent à ‘/’ sous Unix)</w:t>
-      </w:r>
-    </w:p>
-    <w:p>
-      <w:proofErr w:type="spellStart"/>
-      <w:r>
-        <w:t>UpdateVue</w:t>
-      </w:r>
-      <w:proofErr w:type="spellEnd"/>
-      <w:r>
-        <w:t xml:space="preserve"> récupère en paramètre l’item cliquer depuis la vue et lance </w:t>
-      </w:r>
-      <w:proofErr w:type="spellStart"/>
-      <w:proofErr w:type="gramStart"/>
-      <w:r>
-        <w:t>SetDirectories</w:t>
-      </w:r>
-      <w:proofErr w:type="spellEnd"/>
-      <w:r>
-        <w:t>(</w:t>
-      </w:r>
-      <w:proofErr w:type="gramEnd"/>
-      <w:r>
-        <w:t>) en ayant préalablement mise à jour l’historique.</w:t>
-      </w:r>
-    </w:p>
-    <w:p>
-      <w:proofErr w:type="spellStart"/>
-      <w:r>
-        <w:t>QuickAccess</w:t>
-      </w:r>
-      <w:proofErr w:type="spellEnd"/>
-      <w:r>
-        <w:t xml:space="preserve"> est rempli à l’initialisation avec les dossiers commun (</w:t>
-      </w:r>
-      <w:proofErr w:type="spellStart"/>
-      <w:proofErr w:type="gramStart"/>
-      <w:r>
-        <w:t>Documents,Images</w:t>
-      </w:r>
-      <w:proofErr w:type="spellEnd"/>
-      <w:proofErr w:type="gramEnd"/>
-      <w:r>
-        <w:t xml:space="preserve">…) et les disques de l’utilisateur. Lors d’un clic sur un des éléments de </w:t>
-      </w:r>
-      <w:proofErr w:type="spellStart"/>
-      <w:r>
-        <w:t>QuickAccess</w:t>
-      </w:r>
-      <w:proofErr w:type="spellEnd"/>
-      <w:r>
-        <w:t xml:space="preserve">, la fonction </w:t>
-      </w:r>
-      <w:proofErr w:type="spellStart"/>
-      <w:r>
-        <w:t>QuickAccessUsed</w:t>
-      </w:r>
-      <w:proofErr w:type="spellEnd"/>
-      <w:r>
-        <w:t xml:space="preserve"> est lancer et lance </w:t>
-      </w:r>
-      <w:proofErr w:type="spellStart"/>
-      <w:proofErr w:type="gramStart"/>
-      <w:r>
-        <w:t>SetDirectories</w:t>
-      </w:r>
-      <w:proofErr w:type="spellEnd"/>
-      <w:r>
-        <w:t>(</w:t>
-      </w:r>
-      <w:proofErr w:type="gramEnd"/>
-      <w:r>
-        <w:t>) en ayant préalablement mise à jour l’historique.</w:t>
-      </w:r>
-    </w:p>
-    <w:p>
-      <w:proofErr w:type="spellStart"/>
-      <w:r>
-        <w:t>FolderExplorerView</w:t>
-      </w:r>
-      <w:proofErr w:type="spellEnd"/>
-      <w:r>
-        <w:t xml:space="preserve"> correspond à l’affichage d’un explorateur de dossier pour cela il s’appuie sur </w:t>
-      </w:r>
-      <w:proofErr w:type="spellStart"/>
-      <w:r>
-        <w:t>FolderExplorer</w:t>
-      </w:r>
-      <w:proofErr w:type="spellEnd"/>
-      <w:r>
-        <w:t xml:space="preserve"> présenter plus haut.</w:t>
-      </w:r>
-    </w:p>
-    <w:p>
-      <w:r>
-        <w:t xml:space="preserve">Chaque évènement appel son équivalent dans le </w:t>
-      </w:r>
-      <w:proofErr w:type="spellStart"/>
-      <w:r>
-        <w:t>FolderExplorer</w:t>
-      </w:r>
-      <w:proofErr w:type="spellEnd"/>
-      <w:r>
-        <w:t>.</w:t>
+      <w:r>
+        <w:t>LigneExplorateur représente une ligne dans l’explorateur c’est-à-dire une image et un nom. Il contient aussi son chemin correspondant. De cette manière on retourne le chemin du LigneEplorateur sectionné dans la vue (fonction GetRepertoireChoisi()).</w:t>
+      </w:r>
+    </w:p>
+    <w:p>
+      <w:r>
+        <w:t>SetDirectories() rempli ListeDossier avec les répertoires a affiché. Pour cela il s’appuie sur l’historique. Lorsque SetDirectories() récupère un null donné par l’historique alors on affiche la racine (les disques ; équivalent à ‘/’ sous Unix)</w:t>
+      </w:r>
+    </w:p>
+    <w:p>
+      <w:r>
+        <w:t>UpdateVue récupère en paramètre l’item cliquer depuis la vue et lance SetDirectories() en ayant préalablement mise à jour l’historique.</w:t>
+      </w:r>
+    </w:p>
+    <w:p>
+      <w:r>
+        <w:t>QuickAccess est rempli à l’initialisation avec les dossiers commun (Documents,Images…) et les disques de l’utilisateur. Lors d’un clic sur un des éléments de QuickAccess, la fonction QuickAccessUsed est lancer et lance SetDirectories() en ayant préalablement mise à jour l’historique.</w:t>
+      </w:r>
+    </w:p>
+    <w:p>
+      <w:r>
+        <w:t>FolderExplorerView correspond à l’affichage d’un explorateur de dossier pour cela il s’appuie sur FolderExplorer présenter plus haut.</w:t>
+      </w:r>
+    </w:p>
+    <w:p>
+      <w:r>
+        <w:t>Chaque évènement appel son équivalent dans le FolderExplorer.</w:t>
       </w:r>
     </w:p>
     <w:p>
@@ -936,105 +629,32 @@
     </w:p>
     <w:p>
       <w:r>
-        <w:t xml:space="preserve">Lorsqu’on ajoute </w:t>
-      </w:r>
-      <w:proofErr w:type="gramStart"/>
-      <w:r>
-        <w:t>une string</w:t>
-      </w:r>
-      <w:proofErr w:type="gramEnd"/>
-      <w:r>
-        <w:t xml:space="preserve"> dans la Queue on vérifie si le thread tourne ou pas et on relance le thread si jamais il était à l’arrêt.</w:t>
-      </w:r>
-      <w:r>
-        <w:t xml:space="preserve"> Ce qui permet d’éviter l’erreur.</w:t>
-      </w:r>
-    </w:p>
-    <w:p>
-      <w:proofErr w:type="spellStart"/>
-      <w:proofErr w:type="gramStart"/>
-      <w:r>
-        <w:t>InfoLog</w:t>
-      </w:r>
-      <w:proofErr w:type="spellEnd"/>
-      <w:r>
-        <w:t>(</w:t>
-      </w:r>
-      <w:proofErr w:type="gramEnd"/>
-      <w:r>
-        <w:t>) ajoute une ligne concernant une info dans la Queue.</w:t>
-      </w:r>
-    </w:p>
-    <w:p>
-      <w:proofErr w:type="spellStart"/>
-      <w:proofErr w:type="gramStart"/>
-      <w:r>
-        <w:t>ErrorLog</w:t>
-      </w:r>
-      <w:proofErr w:type="spellEnd"/>
-      <w:r>
-        <w:t>(</w:t>
-      </w:r>
-      <w:proofErr w:type="gramEnd"/>
-      <w:r>
-        <w:t>) ajoute une ligne concernant une erreur dans la Queue.</w:t>
-      </w:r>
-    </w:p>
-    <w:p>
-      <w:proofErr w:type="spellStart"/>
-      <w:proofErr w:type="gramStart"/>
-      <w:r>
-        <w:t>WarningLog</w:t>
-      </w:r>
-      <w:proofErr w:type="spellEnd"/>
-      <w:r>
-        <w:t>(</w:t>
-      </w:r>
-      <w:proofErr w:type="gramEnd"/>
-      <w:r>
-        <w:t>) ajoute une ligne concernant une information importante dans la Queue.</w:t>
-      </w:r>
-    </w:p>
-    <w:p>
-      <w:proofErr w:type="spellStart"/>
-      <w:proofErr w:type="gramStart"/>
-      <w:r>
-        <w:t>SuppLog</w:t>
-      </w:r>
-      <w:proofErr w:type="spellEnd"/>
-      <w:r>
-        <w:t>(</w:t>
-      </w:r>
-      <w:proofErr w:type="gramEnd"/>
-      <w:r>
-        <w:t xml:space="preserve">) </w:t>
-      </w:r>
-      <w:r>
-        <w:t xml:space="preserve">regarde la date du premier log dans le fichier puis </w:t>
-      </w:r>
-      <w:r>
-        <w:t xml:space="preserve">réinitialise </w:t>
-      </w:r>
-      <w:r>
-        <w:t>le fichier si elle n’est pas égale à la date d’aujourd’hui (cela laisse au moins un jour pour voir le fichier et évite d’avoir un fichier contenant des milliers de lignes)</w:t>
-      </w:r>
-      <w:r>
-        <w:t>.</w:t>
-      </w:r>
-    </w:p>
-    <w:p>
-      <w:proofErr w:type="spellStart"/>
-      <w:proofErr w:type="gramStart"/>
-      <w:r>
-        <w:t>SaveLog</w:t>
-      </w:r>
-      <w:proofErr w:type="spellEnd"/>
-      <w:r>
-        <w:t>(</w:t>
-      </w:r>
-      <w:proofErr w:type="gramEnd"/>
-      <w:r>
-        <w:t>) est exécuté par le thread et tant que la Queue n’est pas vide il écrit dans un fichier (Dossier) le contenu de la Queue.</w:t>
+        <w:t>Lorsqu’on ajoute une string dans la Queue on vérifie si le thread tourne ou pas et on relance le thread si jamais il était à l’arrêt. Ce qui permet d’éviter l’erreur.</w:t>
+      </w:r>
+    </w:p>
+    <w:p>
+      <w:r>
+        <w:t>InfoLog() ajoute une ligne concernant une info dans la Queue.</w:t>
+      </w:r>
+    </w:p>
+    <w:p>
+      <w:r>
+        <w:t>ErrorLog() ajoute une ligne concernant une erreur dans la Queue.</w:t>
+      </w:r>
+    </w:p>
+    <w:p>
+      <w:r>
+        <w:t>WarningLog() ajoute une ligne concernant une information importante dans la Queue.</w:t>
+      </w:r>
+    </w:p>
+    <w:p>
+      <w:r>
+        <w:t>SuppLog() regarde la date du premier log dans le fichier puis réinitialise le fichier si elle n’est pas égale à la date d’aujourd’hui (cela laisse au moins un jour pour voir le fichier et évite d’avoir un fichier contenant des milliers de lignes).</w:t>
+      </w:r>
+    </w:p>
+    <w:p>
+      <w:r>
+        <w:t>SaveLog() est exécuté par le thread et tant que la Queue n’est pas vide il écrit dans un fichier (Dossier) le contenu de la Queue.</w:t>
       </w:r>
     </w:p>
     <w:p/>
@@ -1061,52 +681,12 @@
     </w:p>
     <w:p>
       <w:r>
-        <w:t xml:space="preserve">Dans la classe </w:t>
-      </w:r>
-      <w:proofErr w:type="spellStart"/>
-      <w:r>
-        <w:t>SearchInfo</w:t>
-      </w:r>
-      <w:proofErr w:type="spellEnd"/>
-      <w:r>
-        <w:t xml:space="preserve"> nous avons utilisé des requêtes internet pour chercher des informations sur des sites.</w:t>
-      </w:r>
-    </w:p>
-    <w:p>
-      <w:r>
-        <w:t xml:space="preserve">Dans les classes </w:t>
-      </w:r>
-      <w:proofErr w:type="spellStart"/>
-      <w:r>
-        <w:t>SteamSearcher</w:t>
-      </w:r>
-      <w:proofErr w:type="spellEnd"/>
-      <w:r>
-        <w:t xml:space="preserve">, </w:t>
-      </w:r>
-      <w:proofErr w:type="spellStart"/>
-      <w:r>
-        <w:t>RiotSearcher</w:t>
-      </w:r>
-      <w:proofErr w:type="spellEnd"/>
-      <w:r>
-        <w:t xml:space="preserve">, </w:t>
-      </w:r>
-      <w:proofErr w:type="spellStart"/>
-      <w:r>
-        <w:t>EpicSearcher</w:t>
-      </w:r>
-      <w:proofErr w:type="spellEnd"/>
-      <w:r>
-        <w:t xml:space="preserve"> et </w:t>
-      </w:r>
-      <w:proofErr w:type="spellStart"/>
-      <w:r>
-        <w:t>UplaySearcher</w:t>
-      </w:r>
-      <w:proofErr w:type="spellEnd"/>
-      <w:r>
-        <w:t xml:space="preserve"> nous avons utilisé les registres de l’ordinateur afin de pouvoir localiser les jeux plus facilement.</w:t>
+        <w:t>Dans la classe SearchInfo nous avons utilisé des requêtes internet pour chercher des informations sur des sites.</w:t>
+      </w:r>
+    </w:p>
+    <w:p>
+      <w:r>
+        <w:t>Dans les classes SteamSearcher, RiotSearcher, EpicSearcher et UplaySearcher nous avons utilisé les registres de l’ordinateur afin de pouvoir localiser les jeux plus facilement.</w:t>
       </w:r>
     </w:p>
     <w:sectPr>

</xml_diff>